<commit_message>
fix(templates): remove extra space in template placeholders
</commit_message>
<xml_diff>
--- a/src/templates/surat_templates/template_surat_tindak_lanjut_audit.docx
+++ b/src/templates/surat_templates/template_surat_tindak_lanjut_audit.docx
@@ -340,13 +340,18 @@
               <w:t>{#</w:t>
             </w:r>
             <w:r>
-              <w:t>list_referensi</w:t>
-            </w:r>
-            <w:r>
-              <w:t xml:space="preserve"> </w:t>
-            </w:r>
-            <w:r>
-              <w:t>}{no}.</w:t>
+              <w:t>list_</w:t>
+            </w:r>
+            <w:proofErr w:type="gramStart"/>
+            <w:r>
+              <w:t>referensi</w:t>
+            </w:r>
+            <w:r>
+              <w:t>}{</w:t>
+            </w:r>
+            <w:proofErr w:type="gramEnd"/>
+            <w:r>
+              <w:t>no}.</w:t>
             </w:r>
           </w:p>
         </w:tc>
@@ -543,13 +548,21 @@
               <w:t>{#</w:t>
             </w:r>
             <w:r>
-              <w:t>list_kriteria</w:t>
+              <w:t>list_</w:t>
+            </w:r>
+            <w:proofErr w:type="gramStart"/>
+            <w:r>
+              <w:t>kriteria</w:t>
             </w:r>
             <w:r>
               <w:t>}</w:t>
             </w:r>
             <w:r>
-              <w:t>{no}.</w:t>
+              <w:t>{</w:t>
+            </w:r>
+            <w:proofErr w:type="gramEnd"/>
+            <w:r>
+              <w:t>no}.</w:t>
             </w:r>
           </w:p>
         </w:tc>
@@ -797,13 +810,18 @@
               <w:t>{#</w:t>
             </w:r>
             <w:r>
-              <w:t>list_lampiran</w:t>
-            </w:r>
-            <w:r>
-              <w:t xml:space="preserve"> </w:t>
-            </w:r>
-            <w:r>
-              <w:t>}{no}.</w:t>
+              <w:t>list_</w:t>
+            </w:r>
+            <w:proofErr w:type="gramStart"/>
+            <w:r>
+              <w:t>lampiran</w:t>
+            </w:r>
+            <w:r>
+              <w:t>}{</w:t>
+            </w:r>
+            <w:proofErr w:type="gramEnd"/>
+            <w:r>
+              <w:t>no}.</w:t>
             </w:r>
           </w:p>
         </w:tc>

</xml_diff>